<commit_message>
Formatting for Cog Psych submission
</commit_message>
<xml_diff>
--- a/4 Manuscript/Maxwell Huff Reactivity CL.docx
+++ b/4 Manuscript/Maxwell Huff Reactivity CL.docx
@@ -26,7 +26,15 @@
           <w:sz w:val="24"/>
           <w:szCs w:val="24"/>
         </w:rPr>
-        <w:t>21</w:t>
+        <w:t>2</w:t>
+      </w:r>
+      <w:r>
+        <w:rPr>
+          <w:rFonts w:ascii="Times New Roman" w:hAnsi="Times New Roman" w:cs="Times New Roman"/>
+          <w:sz w:val="24"/>
+          <w:szCs w:val="24"/>
+        </w:rPr>
+        <w:t>4</w:t>
       </w:r>
       <w:r>
         <w:rPr>
@@ -66,14 +74,13 @@
           <w:szCs w:val="24"/>
         </w:rPr>
       </w:pPr>
-      <w:commentRangeStart w:id="0"/>
-      <w:r>
-        <w:rPr>
-          <w:rFonts w:ascii="Times New Roman" w:hAnsi="Times New Roman" w:cs="Times New Roman"/>
-          <w:sz w:val="24"/>
-          <w:szCs w:val="24"/>
-        </w:rPr>
-        <w:t>XXX</w:t>
+      <w:r>
+        <w:rPr>
+          <w:rFonts w:ascii="Times New Roman" w:hAnsi="Times New Roman" w:cs="Times New Roman"/>
+          <w:sz w:val="24"/>
+          <w:szCs w:val="24"/>
+        </w:rPr>
+        <w:t>Gordon D. Logan</w:t>
       </w:r>
       <w:r>
         <w:rPr>
@@ -119,50 +126,26 @@
           <w:sz w:val="24"/>
           <w:szCs w:val="24"/>
         </w:rPr>
-        <w:t>XXX</w:t>
-      </w:r>
-    </w:p>
-    <w:p>
-      <w:pPr>
-        <w:spacing w:line="240" w:lineRule="auto"/>
-        <w:contextualSpacing/>
-        <w:rPr>
-          <w:rFonts w:ascii="Times New Roman" w:hAnsi="Times New Roman" w:cs="Times New Roman"/>
-          <w:sz w:val="24"/>
-          <w:szCs w:val="24"/>
-        </w:rPr>
-      </w:pPr>
-      <w:r>
-        <w:rPr>
-          <w:rFonts w:ascii="Times New Roman" w:hAnsi="Times New Roman" w:cs="Times New Roman"/>
-          <w:sz w:val="24"/>
-          <w:szCs w:val="24"/>
-        </w:rPr>
-        <w:t>CITY</w:t>
-      </w:r>
-      <w:r>
-        <w:rPr>
-          <w:rFonts w:ascii="Times New Roman" w:hAnsi="Times New Roman" w:cs="Times New Roman"/>
-          <w:sz w:val="24"/>
-          <w:szCs w:val="24"/>
-        </w:rPr>
-        <w:t xml:space="preserve">, </w:t>
-      </w:r>
-      <w:r>
-        <w:rPr>
-          <w:rFonts w:ascii="Times New Roman" w:hAnsi="Times New Roman" w:cs="Times New Roman"/>
-          <w:sz w:val="24"/>
-          <w:szCs w:val="24"/>
-        </w:rPr>
-        <w:t>STATE, MAYBE COUNTRY</w:t>
-      </w:r>
-      <w:r>
-        <w:rPr>
-          <w:rFonts w:ascii="Times New Roman" w:hAnsi="Times New Roman" w:cs="Times New Roman"/>
-          <w:sz w:val="24"/>
-          <w:szCs w:val="24"/>
-        </w:rPr>
-        <w:t>?</w:t>
+        <w:t>Vanderbilt University</w:t>
+      </w:r>
+    </w:p>
+    <w:p>
+      <w:pPr>
+        <w:spacing w:line="240" w:lineRule="auto"/>
+        <w:contextualSpacing/>
+        <w:rPr>
+          <w:rFonts w:ascii="Times New Roman" w:hAnsi="Times New Roman" w:cs="Times New Roman"/>
+          <w:sz w:val="24"/>
+          <w:szCs w:val="24"/>
+        </w:rPr>
+      </w:pPr>
+      <w:r>
+        <w:rPr>
+          <w:rFonts w:ascii="Times New Roman" w:hAnsi="Times New Roman" w:cs="Times New Roman"/>
+          <w:sz w:val="24"/>
+          <w:szCs w:val="24"/>
+        </w:rPr>
+        <w:t>Nashville, TN</w:t>
       </w:r>
     </w:p>
     <w:p>
@@ -200,7 +183,7 @@
           <w:sz w:val="24"/>
           <w:szCs w:val="24"/>
         </w:rPr>
-        <w:t>XXX</w:t>
+        <w:t>Logan</w:t>
       </w:r>
       <w:r>
         <w:rPr>
@@ -210,31 +193,25 @@
         </w:rPr>
         <w:t>:</w:t>
       </w:r>
-      <w:commentRangeEnd w:id="0"/>
-      <w:r>
-        <w:rPr>
-          <w:rStyle w:val="CommentReference"/>
-        </w:rPr>
-        <w:commentReference w:id="0"/>
-      </w:r>
-    </w:p>
-    <w:p>
-      <w:pPr>
-        <w:spacing w:line="240" w:lineRule="auto"/>
-        <w:contextualSpacing/>
-        <w:rPr>
-          <w:rFonts w:ascii="Times New Roman" w:hAnsi="Times New Roman" w:cs="Times New Roman"/>
-          <w:sz w:val="24"/>
-          <w:szCs w:val="24"/>
-        </w:rPr>
-      </w:pPr>
-    </w:p>
-    <w:p>
-      <w:pPr>
-        <w:spacing w:line="240" w:lineRule="auto"/>
-        <w:contextualSpacing/>
-        <w:rPr>
-          <w:rFonts w:ascii="Times New Roman" w:hAnsi="Times New Roman" w:cs="Times New Roman"/>
+    </w:p>
+    <w:p>
+      <w:pPr>
+        <w:spacing w:line="240" w:lineRule="auto"/>
+        <w:contextualSpacing/>
+        <w:rPr>
+          <w:rFonts w:ascii="Times New Roman" w:hAnsi="Times New Roman" w:cs="Times New Roman"/>
+          <w:sz w:val="24"/>
+          <w:szCs w:val="24"/>
+        </w:rPr>
+      </w:pPr>
+    </w:p>
+    <w:p>
+      <w:pPr>
+        <w:spacing w:line="240" w:lineRule="auto"/>
+        <w:contextualSpacing/>
+        <w:rPr>
+          <w:rFonts w:ascii="Times New Roman" w:hAnsi="Times New Roman" w:cs="Times New Roman"/>
+          <w:iCs/>
           <w:sz w:val="24"/>
           <w:szCs w:val="24"/>
         </w:rPr>
@@ -357,13 +334,13 @@
           <w:i/>
           <w:sz w:val="24"/>
           <w:szCs w:val="24"/>
-          <w:highlight w:val="yellow"/>
-        </w:rPr>
-        <w:t>XXX</w:t>
-      </w:r>
-      <w:r>
-        <w:rPr>
-          <w:rFonts w:ascii="Times New Roman" w:hAnsi="Times New Roman" w:cs="Times New Roman"/>
+        </w:rPr>
+        <w:t>Cognitive Psychology</w:t>
+      </w:r>
+      <w:r>
+        <w:rPr>
+          <w:rFonts w:ascii="Times New Roman" w:hAnsi="Times New Roman" w:cs="Times New Roman"/>
+          <w:iCs/>
           <w:sz w:val="24"/>
           <w:szCs w:val="24"/>
         </w:rPr>
@@ -494,25 +471,7 @@
           <w:sz w:val="24"/>
           <w:szCs w:val="24"/>
         </w:rPr>
-        <w:t xml:space="preserve">, </w:t>
-      </w:r>
-      <w:proofErr w:type="gramStart"/>
-      <w:r>
-        <w:rPr>
-          <w:rFonts w:ascii="Times New Roman" w:hAnsi="Times New Roman" w:cs="Times New Roman"/>
-          <w:sz w:val="24"/>
-          <w:szCs w:val="24"/>
-        </w:rPr>
-        <w:t>Experiments</w:t>
-      </w:r>
-      <w:proofErr w:type="gramEnd"/>
-      <w:r>
-        <w:rPr>
-          <w:rFonts w:ascii="Times New Roman" w:hAnsi="Times New Roman" w:cs="Times New Roman"/>
-          <w:sz w:val="24"/>
-          <w:szCs w:val="24"/>
-        </w:rPr>
-        <w:t xml:space="preserve"> 2 and 3 </w:t>
+        <w:t xml:space="preserve">, Experiments 2 and 3 </w:t>
       </w:r>
       <w:r>
         <w:rPr>
@@ -926,9 +885,8 @@
           <w:i/>
           <w:sz w:val="24"/>
           <w:szCs w:val="24"/>
-          <w:highlight w:val="yellow"/>
-        </w:rPr>
-        <w:t>XXX</w:t>
+        </w:rPr>
+        <w:t>Cognitive Psychology</w:t>
       </w:r>
       <w:r>
         <w:rPr>
@@ -1123,7 +1081,6 @@
           <w:sz w:val="24"/>
           <w:szCs w:val="24"/>
         </w:rPr>
-        <w:lastRenderedPageBreak/>
         <w:t>Cc:</w:t>
       </w:r>
     </w:p>
@@ -1257,58 +1214,6 @@
     </w:sectPr>
   </w:body>
 </w:document>
-</file>
-
-<file path=word/comments.xml><?xml version="1.0" encoding="utf-8"?>
-<w:comments xmlns:wpc="http://schemas.microsoft.com/office/word/2010/wordprocessingCanvas" xmlns:cx="http://schemas.microsoft.com/office/drawing/2014/chartex" xmlns:cx1="http://schemas.microsoft.com/office/drawing/2015/9/8/chartex" xmlns:cx2="http://schemas.microsoft.com/office/drawing/2015/10/21/chartex" xmlns:cx3="http://schemas.microsoft.com/office/drawing/2016/5/9/chartex" xmlns:cx4="http://schemas.microsoft.com/office/drawing/2016/5/10/chartex" xmlns:cx5="http://schemas.microsoft.com/office/drawing/2016/5/11/chartex" xmlns:cx6="http://schemas.microsoft.com/office/drawing/2016/5/12/chartex" xmlns:cx7="http://schemas.microsoft.com/office/drawing/2016/5/13/chartex" xmlns:cx8="http://schemas.microsoft.com/office/drawing/2016/5/14/chartex" xmlns:mc="http://schemas.openxmlformats.org/markup-compatibility/2006" xmlns:aink="http://schemas.microsoft.com/office/drawing/2016/ink" xmlns:am3d="http://schemas.microsoft.com/office/drawing/2017/model3d" xmlns:o="urn:schemas-microsoft-com:office:office" xmlns:r="http://schemas.openxmlformats.org/officeDocument/2006/relationships" xmlns:m="http://schemas.openxmlformats.org/officeDocument/2006/math" xmlns:v="urn:schemas-microsoft-com:vml" xmlns:wp14="http://schemas.microsoft.com/office/word/2010/wordprocessingDrawing" xmlns:wp="http://schemas.openxmlformats.org/drawingml/2006/wordprocessingDrawing" xmlns:w10="urn:schemas-microsoft-com:office:word" xmlns:w="http://schemas.openxmlformats.org/wordprocessingml/2006/main" xmlns:w14="http://schemas.microsoft.com/office/word/2010/wordml" xmlns:w15="http://schemas.microsoft.com/office/word/2012/wordml" xmlns:w16cex="http://schemas.microsoft.com/office/word/2018/wordml/cex" xmlns:w16cid="http://schemas.microsoft.com/office/word/2016/wordml/cid" xmlns:w16="http://schemas.microsoft.com/office/word/2018/wordml" xmlns:w16sdtdh="http://schemas.microsoft.com/office/word/2020/wordml/sdtdatahash" xmlns:w16se="http://schemas.microsoft.com/office/word/2015/wordml/symex" xmlns:wpg="http://schemas.microsoft.com/office/word/2010/wordprocessingGroup" xmlns:wpi="http://schemas.microsoft.com/office/word/2010/wordprocessingInk" xmlns:wne="http://schemas.microsoft.com/office/word/2006/wordml" xmlns:wps="http://schemas.microsoft.com/office/word/2010/wordprocessingShape" mc:Ignorable="w14 w15 w16se w16cid w16 w16cex w16sdtdh wp14">
-  <w:comment w:id="0" w:author="Nick Maxwell" w:date="2021-06-18T17:01:00Z" w:initials="NM">
-    <w:p>
-      <w:pPr>
-        <w:pStyle w:val="CommentText"/>
-      </w:pPr>
-      <w:r>
-        <w:rPr>
-          <w:rStyle w:val="CommentReference"/>
-        </w:rPr>
-        <w:annotationRef/>
-      </w:r>
-      <w:r>
-        <w:t xml:space="preserve">Will fill all this in once we settle on a </w:t>
-      </w:r>
-      <w:proofErr w:type="gramStart"/>
-      <w:r>
-        <w:t>journal</w:t>
-      </w:r>
-      <w:proofErr w:type="gramEnd"/>
-    </w:p>
-  </w:comment>
-</w:comments>
-</file>
-
-<file path=word/commentsExtended.xml><?xml version="1.0" encoding="utf-8"?>
-<w15:commentsEx xmlns:wpc="http://schemas.microsoft.com/office/word/2010/wordprocessingCanvas" xmlns:cx="http://schemas.microsoft.com/office/drawing/2014/chartex" xmlns:cx1="http://schemas.microsoft.com/office/drawing/2015/9/8/chartex" xmlns:cx2="http://schemas.microsoft.com/office/drawing/2015/10/21/chartex" xmlns:cx3="http://schemas.microsoft.com/office/drawing/2016/5/9/chartex" xmlns:cx4="http://schemas.microsoft.com/office/drawing/2016/5/10/chartex" xmlns:cx5="http://schemas.microsoft.com/office/drawing/2016/5/11/chartex" xmlns:cx6="http://schemas.microsoft.com/office/drawing/2016/5/12/chartex" xmlns:cx7="http://schemas.microsoft.com/office/drawing/2016/5/13/chartex" xmlns:cx8="http://schemas.microsoft.com/office/drawing/2016/5/14/chartex" xmlns:mc="http://schemas.openxmlformats.org/markup-compatibility/2006" xmlns:aink="http://schemas.microsoft.com/office/drawing/2016/ink" xmlns:am3d="http://schemas.microsoft.com/office/drawing/2017/model3d" xmlns:o="urn:schemas-microsoft-com:office:office" xmlns:r="http://schemas.openxmlformats.org/officeDocument/2006/relationships" xmlns:m="http://schemas.openxmlformats.org/officeDocument/2006/math" xmlns:v="urn:schemas-microsoft-com:vml" xmlns:wp14="http://schemas.microsoft.com/office/word/2010/wordprocessingDrawing" xmlns:wp="http://schemas.openxmlformats.org/drawingml/2006/wordprocessingDrawing" xmlns:w10="urn:schemas-microsoft-com:office:word" xmlns:w="http://schemas.openxmlformats.org/wordprocessingml/2006/main" xmlns:w14="http://schemas.microsoft.com/office/word/2010/wordml" xmlns:w15="http://schemas.microsoft.com/office/word/2012/wordml" xmlns:w16cex="http://schemas.microsoft.com/office/word/2018/wordml/cex" xmlns:w16cid="http://schemas.microsoft.com/office/word/2016/wordml/cid" xmlns:w16="http://schemas.microsoft.com/office/word/2018/wordml" xmlns:w16sdtdh="http://schemas.microsoft.com/office/word/2020/wordml/sdtdatahash" xmlns:w16se="http://schemas.microsoft.com/office/word/2015/wordml/symex" xmlns:wpg="http://schemas.microsoft.com/office/word/2010/wordprocessingGroup" xmlns:wpi="http://schemas.microsoft.com/office/word/2010/wordprocessingInk" xmlns:wne="http://schemas.microsoft.com/office/word/2006/wordml" xmlns:wps="http://schemas.microsoft.com/office/word/2010/wordprocessingShape" mc:Ignorable="w14 w15 w16se w16cid w16 w16cex w16sdtdh wp14">
-  <w15:commentEx w15:paraId="10EECA32" w15:done="0"/>
-</w15:commentsEx>
-</file>
-
-<file path=word/commentsExtensible.xml><?xml version="1.0" encoding="utf-8"?>
-<w16cex:commentsExtensible xmlns:wpc="http://schemas.microsoft.com/office/word/2010/wordprocessingCanvas" xmlns:cx="http://schemas.microsoft.com/office/drawing/2014/chartex" xmlns:cx1="http://schemas.microsoft.com/office/drawing/2015/9/8/chartex" xmlns:cx2="http://schemas.microsoft.com/office/drawing/2015/10/21/chartex" xmlns:cx3="http://schemas.microsoft.com/office/drawing/2016/5/9/chartex" xmlns:cx4="http://schemas.microsoft.com/office/drawing/2016/5/10/chartex" xmlns:cx5="http://schemas.microsoft.com/office/drawing/2016/5/11/chartex" xmlns:cx6="http://schemas.microsoft.com/office/drawing/2016/5/12/chartex" xmlns:cx7="http://schemas.microsoft.com/office/drawing/2016/5/13/chartex" xmlns:cx8="http://schemas.microsoft.com/office/drawing/2016/5/14/chartex" xmlns:mc="http://schemas.openxmlformats.org/markup-compatibility/2006" xmlns:aink="http://schemas.microsoft.com/office/drawing/2016/ink" xmlns:am3d="http://schemas.microsoft.com/office/drawing/2017/model3d" xmlns:o="urn:schemas-microsoft-com:office:office" xmlns:r="http://schemas.openxmlformats.org/officeDocument/2006/relationships" xmlns:m="http://schemas.openxmlformats.org/officeDocument/2006/math" xmlns:v="urn:schemas-microsoft-com:vml" xmlns:wp14="http://schemas.microsoft.com/office/word/2010/wordprocessingDrawing" xmlns:wp="http://schemas.openxmlformats.org/drawingml/2006/wordprocessingDrawing" xmlns:w10="urn:schemas-microsoft-com:office:word" xmlns:w="http://schemas.openxmlformats.org/wordprocessingml/2006/main" xmlns:w14="http://schemas.microsoft.com/office/word/2010/wordml" xmlns:w15="http://schemas.microsoft.com/office/word/2012/wordml" xmlns:w16cex="http://schemas.microsoft.com/office/word/2018/wordml/cex" xmlns:w16cid="http://schemas.microsoft.com/office/word/2016/wordml/cid" xmlns:w16="http://schemas.microsoft.com/office/word/2018/wordml" xmlns:w16sdtdh="http://schemas.microsoft.com/office/word/2020/wordml/sdtdatahash" xmlns:w16se="http://schemas.microsoft.com/office/word/2015/wordml/symex" xmlns:wpg="http://schemas.microsoft.com/office/word/2010/wordprocessingGroup" xmlns:wpi="http://schemas.microsoft.com/office/word/2010/wordprocessingInk" xmlns:wne="http://schemas.microsoft.com/office/word/2006/wordml" xmlns:wps="http://schemas.microsoft.com/office/word/2010/wordprocessingShape" mc:Ignorable="w14 w15 w16se w16cid w16 w16cex w16sdtdh wp14">
-  <w16cex:commentExtensible w16cex:durableId="24774FEF" w16cex:dateUtc="2021-06-18T22:01:00Z"/>
-</w16cex:commentsExtensible>
-</file>
-
-<file path=word/commentsIds.xml><?xml version="1.0" encoding="utf-8"?>
-<w16cid:commentsIds xmlns:wpc="http://schemas.microsoft.com/office/word/2010/wordprocessingCanvas" xmlns:cx="http://schemas.microsoft.com/office/drawing/2014/chartex" xmlns:cx1="http://schemas.microsoft.com/office/drawing/2015/9/8/chartex" xmlns:cx2="http://schemas.microsoft.com/office/drawing/2015/10/21/chartex" xmlns:cx3="http://schemas.microsoft.com/office/drawing/2016/5/9/chartex" xmlns:cx4="http://schemas.microsoft.com/office/drawing/2016/5/10/chartex" xmlns:cx5="http://schemas.microsoft.com/office/drawing/2016/5/11/chartex" xmlns:cx6="http://schemas.microsoft.com/office/drawing/2016/5/12/chartex" xmlns:cx7="http://schemas.microsoft.com/office/drawing/2016/5/13/chartex" xmlns:cx8="http://schemas.microsoft.com/office/drawing/2016/5/14/chartex" xmlns:mc="http://schemas.openxmlformats.org/markup-compatibility/2006" xmlns:aink="http://schemas.microsoft.com/office/drawing/2016/ink" xmlns:am3d="http://schemas.microsoft.com/office/drawing/2017/model3d" xmlns:o="urn:schemas-microsoft-com:office:office" xmlns:r="http://schemas.openxmlformats.org/officeDocument/2006/relationships" xmlns:m="http://schemas.openxmlformats.org/officeDocument/2006/math" xmlns:v="urn:schemas-microsoft-com:vml" xmlns:wp14="http://schemas.microsoft.com/office/word/2010/wordprocessingDrawing" xmlns:wp="http://schemas.openxmlformats.org/drawingml/2006/wordprocessingDrawing" xmlns:w10="urn:schemas-microsoft-com:office:word" xmlns:w="http://schemas.openxmlformats.org/wordprocessingml/2006/main" xmlns:w14="http://schemas.microsoft.com/office/word/2010/wordml" xmlns:w15="http://schemas.microsoft.com/office/word/2012/wordml" xmlns:w16cex="http://schemas.microsoft.com/office/word/2018/wordml/cex" xmlns:w16cid="http://schemas.microsoft.com/office/word/2016/wordml/cid" xmlns:w16="http://schemas.microsoft.com/office/word/2018/wordml" xmlns:w16sdtdh="http://schemas.microsoft.com/office/word/2020/wordml/sdtdatahash" xmlns:w16se="http://schemas.microsoft.com/office/word/2015/wordml/symex" xmlns:wpg="http://schemas.microsoft.com/office/word/2010/wordprocessingGroup" xmlns:wpi="http://schemas.microsoft.com/office/word/2010/wordprocessingInk" xmlns:wne="http://schemas.microsoft.com/office/word/2006/wordml" xmlns:wps="http://schemas.microsoft.com/office/word/2010/wordprocessingShape" mc:Ignorable="w14 w15 w16se w16cid w16 w16cex w16sdtdh wp14">
-  <w16cid:commentId w16cid:paraId="10EECA32" w16cid:durableId="24774FEF"/>
-</w16cid:commentsIds>
-</file>
-
-<file path=word/people.xml><?xml version="1.0" encoding="utf-8"?>
-<w15:people xmlns:wpc="http://schemas.microsoft.com/office/word/2010/wordprocessingCanvas" xmlns:cx="http://schemas.microsoft.com/office/drawing/2014/chartex" xmlns:cx1="http://schemas.microsoft.com/office/drawing/2015/9/8/chartex" xmlns:cx2="http://schemas.microsoft.com/office/drawing/2015/10/21/chartex" xmlns:cx3="http://schemas.microsoft.com/office/drawing/2016/5/9/chartex" xmlns:cx4="http://schemas.microsoft.com/office/drawing/2016/5/10/chartex" xmlns:cx5="http://schemas.microsoft.com/office/drawing/2016/5/11/chartex" xmlns:cx6="http://schemas.microsoft.com/office/drawing/2016/5/12/chartex" xmlns:cx7="http://schemas.microsoft.com/office/drawing/2016/5/13/chartex" xmlns:cx8="http://schemas.microsoft.com/office/drawing/2016/5/14/chartex" xmlns:mc="http://schemas.openxmlformats.org/markup-compatibility/2006" xmlns:aink="http://schemas.microsoft.com/office/drawing/2016/ink" xmlns:am3d="http://schemas.microsoft.com/office/drawing/2017/model3d" xmlns:o="urn:schemas-microsoft-com:office:office" xmlns:r="http://schemas.openxmlformats.org/officeDocument/2006/relationships" xmlns:m="http://schemas.openxmlformats.org/officeDocument/2006/math" xmlns:v="urn:schemas-microsoft-com:vml" xmlns:wp14="http://schemas.microsoft.com/office/word/2010/wordprocessingDrawing" xmlns:wp="http://schemas.openxmlformats.org/drawingml/2006/wordprocessingDrawing" xmlns:w10="urn:schemas-microsoft-com:office:word" xmlns:w="http://schemas.openxmlformats.org/wordprocessingml/2006/main" xmlns:w14="http://schemas.microsoft.com/office/word/2010/wordml" xmlns:w15="http://schemas.microsoft.com/office/word/2012/wordml" xmlns:w16cex="http://schemas.microsoft.com/office/word/2018/wordml/cex" xmlns:w16cid="http://schemas.microsoft.com/office/word/2016/wordml/cid" xmlns:w16="http://schemas.microsoft.com/office/word/2018/wordml" xmlns:w16sdtdh="http://schemas.microsoft.com/office/word/2020/wordml/sdtdatahash" xmlns:w16se="http://schemas.microsoft.com/office/word/2015/wordml/symex" xmlns:wpg="http://schemas.microsoft.com/office/word/2010/wordprocessingGroup" xmlns:wpi="http://schemas.microsoft.com/office/word/2010/wordprocessingInk" xmlns:wne="http://schemas.microsoft.com/office/word/2006/wordml" xmlns:wps="http://schemas.microsoft.com/office/word/2010/wordprocessingShape" mc:Ignorable="w14 w15 w16se w16cid w16 w16cex w16sdtdh wp14">
-  <w15:person w15:author="Nick Maxwell">
-    <w15:presenceInfo w15:providerId="Windows Live" w15:userId="8614ede61265de7b"/>
-  </w15:person>
-</w15:people>
 </file>
 
 <file path=word/styles.xml><?xml version="1.0" encoding="utf-8"?>

</xml_diff>

<commit_message>
Submitted - Metacognition and Learning
</commit_message>
<xml_diff>
--- a/4 Manuscript/Maxwell Huff Reactivity CL.docx
+++ b/4 Manuscript/Maxwell Huff Reactivity CL.docx
@@ -1,6 +1,6 @@
 
 <file path=word/document.xml><?xml version="1.0" encoding="utf-8"?>
-<w:document xmlns:wpc="http://schemas.microsoft.com/office/word/2010/wordprocessingCanvas" xmlns:cx="http://schemas.microsoft.com/office/drawing/2014/chartex" xmlns:cx1="http://schemas.microsoft.com/office/drawing/2015/9/8/chartex" xmlns:cx2="http://schemas.microsoft.com/office/drawing/2015/10/21/chartex" xmlns:cx3="http://schemas.microsoft.com/office/drawing/2016/5/9/chartex" xmlns:cx4="http://schemas.microsoft.com/office/drawing/2016/5/10/chartex" xmlns:cx5="http://schemas.microsoft.com/office/drawing/2016/5/11/chartex" xmlns:cx6="http://schemas.microsoft.com/office/drawing/2016/5/12/chartex" xmlns:cx7="http://schemas.microsoft.com/office/drawing/2016/5/13/chartex" xmlns:cx8="http://schemas.microsoft.com/office/drawing/2016/5/14/chartex" xmlns:mc="http://schemas.openxmlformats.org/markup-compatibility/2006" xmlns:aink="http://schemas.microsoft.com/office/drawing/2016/ink" xmlns:am3d="http://schemas.microsoft.com/office/drawing/2017/model3d" xmlns:o="urn:schemas-microsoft-com:office:office" xmlns:r="http://schemas.openxmlformats.org/officeDocument/2006/relationships" xmlns:m="http://schemas.openxmlformats.org/officeDocument/2006/math" xmlns:v="urn:schemas-microsoft-com:vml" xmlns:wp14="http://schemas.microsoft.com/office/word/2010/wordprocessingDrawing" xmlns:wp="http://schemas.openxmlformats.org/drawingml/2006/wordprocessingDrawing" xmlns:w10="urn:schemas-microsoft-com:office:word" xmlns:w="http://schemas.openxmlformats.org/wordprocessingml/2006/main" xmlns:w14="http://schemas.microsoft.com/office/word/2010/wordml" xmlns:w15="http://schemas.microsoft.com/office/word/2012/wordml" xmlns:w16cex="http://schemas.microsoft.com/office/word/2018/wordml/cex" xmlns:w16cid="http://schemas.microsoft.com/office/word/2016/wordml/cid" xmlns:w16="http://schemas.microsoft.com/office/word/2018/wordml" xmlns:w16se="http://schemas.microsoft.com/office/word/2015/wordml/symex" xmlns:wpg="http://schemas.microsoft.com/office/word/2010/wordprocessingGroup" xmlns:wpi="http://schemas.microsoft.com/office/word/2010/wordprocessingInk" xmlns:wne="http://schemas.microsoft.com/office/word/2006/wordml" xmlns:wps="http://schemas.microsoft.com/office/word/2010/wordprocessingShape" mc:Ignorable="w14 w15 w16se w16cid w16 w16cex wp14">
+<w:document xmlns:wpc="http://schemas.microsoft.com/office/word/2010/wordprocessingCanvas" xmlns:cx="http://schemas.microsoft.com/office/drawing/2014/chartex" xmlns:cx1="http://schemas.microsoft.com/office/drawing/2015/9/8/chartex" xmlns:cx2="http://schemas.microsoft.com/office/drawing/2015/10/21/chartex" xmlns:cx3="http://schemas.microsoft.com/office/drawing/2016/5/9/chartex" xmlns:cx4="http://schemas.microsoft.com/office/drawing/2016/5/10/chartex" xmlns:cx5="http://schemas.microsoft.com/office/drawing/2016/5/11/chartex" xmlns:cx6="http://schemas.microsoft.com/office/drawing/2016/5/12/chartex" xmlns:cx7="http://schemas.microsoft.com/office/drawing/2016/5/13/chartex" xmlns:cx8="http://schemas.microsoft.com/office/drawing/2016/5/14/chartex" xmlns:mc="http://schemas.openxmlformats.org/markup-compatibility/2006" xmlns:aink="http://schemas.microsoft.com/office/drawing/2016/ink" xmlns:am3d="http://schemas.microsoft.com/office/drawing/2017/model3d" xmlns:o="urn:schemas-microsoft-com:office:office" xmlns:r="http://schemas.openxmlformats.org/officeDocument/2006/relationships" xmlns:m="http://schemas.openxmlformats.org/officeDocument/2006/math" xmlns:v="urn:schemas-microsoft-com:vml" xmlns:wp14="http://schemas.microsoft.com/office/word/2010/wordprocessingDrawing" xmlns:wp="http://schemas.openxmlformats.org/drawingml/2006/wordprocessingDrawing" xmlns:w10="urn:schemas-microsoft-com:office:word" xmlns:w="http://schemas.openxmlformats.org/wordprocessingml/2006/main" xmlns:w14="http://schemas.microsoft.com/office/word/2010/wordml" xmlns:w15="http://schemas.microsoft.com/office/word/2012/wordml" xmlns:w16cex="http://schemas.microsoft.com/office/word/2018/wordml/cex" xmlns:w16cid="http://schemas.microsoft.com/office/word/2016/wordml/cid" xmlns:w16="http://schemas.microsoft.com/office/word/2018/wordml" xmlns:w16sdtdh="http://schemas.microsoft.com/office/word/2020/wordml/sdtdatahash" xmlns:w16se="http://schemas.microsoft.com/office/word/2015/wordml/symex" xmlns:wpg="http://schemas.microsoft.com/office/word/2010/wordprocessingGroup" xmlns:wpi="http://schemas.microsoft.com/office/word/2010/wordprocessingInk" xmlns:wne="http://schemas.microsoft.com/office/word/2006/wordml" xmlns:wps="http://schemas.microsoft.com/office/word/2010/wordprocessingShape" mc:Ignorable="w14 w15 w16se w16cid w16 w16cex w16sdtdh wp14">
   <w:body>
     <w:p>
       <w:pPr>
@@ -18,53 +18,54 @@
           <w:sz w:val="24"/>
           <w:szCs w:val="24"/>
         </w:rPr>
-        <w:t>July 8</w:t>
-      </w:r>
-      <w:r>
-        <w:rPr>
-          <w:rFonts w:ascii="Times New Roman" w:hAnsi="Times New Roman" w:cs="Times New Roman"/>
-          <w:sz w:val="24"/>
-          <w:szCs w:val="24"/>
-        </w:rPr>
-        <w:t>, 202</w:t>
-      </w:r>
-      <w:r>
-        <w:rPr>
-          <w:rFonts w:ascii="Times New Roman" w:hAnsi="Times New Roman" w:cs="Times New Roman"/>
-          <w:sz w:val="24"/>
-          <w:szCs w:val="24"/>
-        </w:rPr>
-        <w:t>1</w:t>
-      </w:r>
-    </w:p>
-    <w:p>
-      <w:pPr>
-        <w:spacing w:line="240" w:lineRule="auto"/>
-        <w:contextualSpacing/>
-        <w:rPr>
-          <w:rFonts w:ascii="Times New Roman" w:hAnsi="Times New Roman" w:cs="Times New Roman"/>
-          <w:sz w:val="24"/>
-          <w:szCs w:val="24"/>
-        </w:rPr>
-      </w:pPr>
-    </w:p>
-    <w:p>
-      <w:pPr>
-        <w:spacing w:line="240" w:lineRule="auto"/>
-        <w:contextualSpacing/>
-        <w:rPr>
-          <w:rFonts w:ascii="Times New Roman" w:hAnsi="Times New Roman" w:cs="Times New Roman"/>
-          <w:sz w:val="24"/>
-          <w:szCs w:val="24"/>
-        </w:rPr>
-      </w:pPr>
-      <w:r>
-        <w:rPr>
-          <w:rFonts w:ascii="Times New Roman" w:hAnsi="Times New Roman" w:cs="Times New Roman"/>
-          <w:sz w:val="24"/>
-          <w:szCs w:val="24"/>
-        </w:rPr>
-        <w:t>Antonia Hamilton</w:t>
+        <w:t>October 9</w:t>
+      </w:r>
+      <w:r>
+        <w:rPr>
+          <w:rFonts w:ascii="Times New Roman" w:hAnsi="Times New Roman" w:cs="Times New Roman"/>
+          <w:sz w:val="24"/>
+          <w:szCs w:val="24"/>
+          <w:vertAlign w:val="superscript"/>
+        </w:rPr>
+        <w:t>th</w:t>
+      </w:r>
+      <w:r>
+        <w:rPr>
+          <w:rFonts w:ascii="Times New Roman" w:hAnsi="Times New Roman" w:cs="Times New Roman"/>
+          <w:sz w:val="24"/>
+          <w:szCs w:val="24"/>
+        </w:rPr>
+        <w:t>, 2021</w:t>
+      </w:r>
+    </w:p>
+    <w:p>
+      <w:pPr>
+        <w:spacing w:line="240" w:lineRule="auto"/>
+        <w:contextualSpacing/>
+        <w:rPr>
+          <w:rFonts w:ascii="Times New Roman" w:hAnsi="Times New Roman" w:cs="Times New Roman"/>
+          <w:sz w:val="24"/>
+          <w:szCs w:val="24"/>
+        </w:rPr>
+      </w:pPr>
+    </w:p>
+    <w:p>
+      <w:pPr>
+        <w:spacing w:line="240" w:lineRule="auto"/>
+        <w:contextualSpacing/>
+        <w:rPr>
+          <w:rFonts w:ascii="Times New Roman" w:hAnsi="Times New Roman" w:cs="Times New Roman"/>
+          <w:sz w:val="24"/>
+          <w:szCs w:val="24"/>
+        </w:rPr>
+      </w:pPr>
+      <w:r>
+        <w:rPr>
+          <w:rFonts w:ascii="Times New Roman" w:hAnsi="Times New Roman" w:cs="Times New Roman"/>
+          <w:sz w:val="24"/>
+          <w:szCs w:val="24"/>
+        </w:rPr>
+        <w:t>Anastasia Efklides</w:t>
       </w:r>
       <w:r>
         <w:rPr>
@@ -91,45 +92,45 @@
           <w:sz w:val="24"/>
           <w:szCs w:val="24"/>
         </w:rPr>
-        <w:t>Department of Psychology</w:t>
-      </w:r>
-    </w:p>
-    <w:p>
-      <w:pPr>
-        <w:spacing w:line="240" w:lineRule="auto"/>
-        <w:contextualSpacing/>
-        <w:rPr>
-          <w:rFonts w:ascii="Times New Roman" w:hAnsi="Times New Roman" w:cs="Times New Roman"/>
-          <w:sz w:val="24"/>
-          <w:szCs w:val="24"/>
-        </w:rPr>
-      </w:pPr>
-      <w:r>
-        <w:rPr>
-          <w:rFonts w:ascii="Times New Roman" w:hAnsi="Times New Roman" w:cs="Times New Roman"/>
-          <w:sz w:val="24"/>
-          <w:szCs w:val="24"/>
-        </w:rPr>
-        <w:t>University College London</w:t>
-      </w:r>
-    </w:p>
-    <w:p>
-      <w:pPr>
-        <w:spacing w:line="240" w:lineRule="auto"/>
-        <w:contextualSpacing/>
-        <w:rPr>
-          <w:rFonts w:ascii="Times New Roman" w:hAnsi="Times New Roman" w:cs="Times New Roman"/>
-          <w:sz w:val="24"/>
-          <w:szCs w:val="24"/>
-        </w:rPr>
-      </w:pPr>
-      <w:r>
-        <w:rPr>
-          <w:rFonts w:ascii="Times New Roman" w:hAnsi="Times New Roman" w:cs="Times New Roman"/>
-          <w:sz w:val="24"/>
-          <w:szCs w:val="24"/>
-        </w:rPr>
-        <w:t>London, UK</w:t>
+        <w:t>School of Psychology</w:t>
+      </w:r>
+    </w:p>
+    <w:p>
+      <w:pPr>
+        <w:spacing w:line="240" w:lineRule="auto"/>
+        <w:contextualSpacing/>
+        <w:rPr>
+          <w:rFonts w:ascii="Times New Roman" w:hAnsi="Times New Roman" w:cs="Times New Roman"/>
+          <w:sz w:val="24"/>
+          <w:szCs w:val="24"/>
+        </w:rPr>
+      </w:pPr>
+      <w:r>
+        <w:rPr>
+          <w:rFonts w:ascii="Times New Roman" w:hAnsi="Times New Roman" w:cs="Times New Roman"/>
+          <w:sz w:val="24"/>
+          <w:szCs w:val="24"/>
+        </w:rPr>
+        <w:t>Aristotle University of Thessaloniki</w:t>
+      </w:r>
+    </w:p>
+    <w:p>
+      <w:pPr>
+        <w:spacing w:line="240" w:lineRule="auto"/>
+        <w:contextualSpacing/>
+        <w:rPr>
+          <w:rFonts w:ascii="Times New Roman" w:hAnsi="Times New Roman" w:cs="Times New Roman"/>
+          <w:sz w:val="24"/>
+          <w:szCs w:val="24"/>
+        </w:rPr>
+      </w:pPr>
+      <w:r>
+        <w:rPr>
+          <w:rFonts w:ascii="Times New Roman" w:hAnsi="Times New Roman" w:cs="Times New Roman"/>
+          <w:sz w:val="24"/>
+          <w:szCs w:val="24"/>
+        </w:rPr>
+        <w:t>Thessaloniki, Greece</w:t>
       </w:r>
     </w:p>
     <w:p>
@@ -167,7 +168,7 @@
           <w:sz w:val="24"/>
           <w:szCs w:val="24"/>
         </w:rPr>
-        <w:t>Hamilton</w:t>
+        <w:t>Efklides</w:t>
       </w:r>
       <w:r>
         <w:rPr>
@@ -312,14 +313,7 @@
         </w:rPr>
         <w:t xml:space="preserve"> in </w:t>
       </w:r>
-      <w:r>
-        <w:rPr>
-          <w:rFonts w:ascii="Times New Roman" w:hAnsi="Times New Roman" w:cs="Times New Roman"/>
-          <w:sz w:val="24"/>
-          <w:szCs w:val="24"/>
-        </w:rPr>
-        <w:t xml:space="preserve">the </w:t>
-      </w:r>
+      <w:bookmarkStart w:id="0" w:name="_Hlk84672896"/>
       <w:r>
         <w:rPr>
           <w:rFonts w:ascii="Times New Roman" w:hAnsi="Times New Roman" w:cs="Times New Roman"/>
@@ -327,8 +321,9 @@
           <w:sz w:val="24"/>
           <w:szCs w:val="24"/>
         </w:rPr>
-        <w:t>Quarterly Journal of Experimental Psychology</w:t>
-      </w:r>
+        <w:t>Metacognition and Learning</w:t>
+      </w:r>
+      <w:bookmarkEnd w:id="0"/>
       <w:r>
         <w:rPr>
           <w:rFonts w:ascii="Times New Roman" w:hAnsi="Times New Roman" w:cs="Times New Roman"/>
@@ -874,28 +869,11 @@
       <w:r>
         <w:rPr>
           <w:rFonts w:ascii="Times New Roman" w:hAnsi="Times New Roman" w:cs="Times New Roman"/>
-          <w:sz w:val="24"/>
-          <w:szCs w:val="24"/>
-        </w:rPr>
-        <w:t xml:space="preserve">the </w:t>
-      </w:r>
-      <w:r>
-        <w:rPr>
-          <w:rFonts w:ascii="Times New Roman" w:hAnsi="Times New Roman" w:cs="Times New Roman"/>
           <w:i/>
           <w:sz w:val="24"/>
           <w:szCs w:val="24"/>
         </w:rPr>
-        <w:t>Quarterly Journal of Experimental</w:t>
-      </w:r>
-      <w:r>
-        <w:rPr>
-          <w:rFonts w:ascii="Times New Roman" w:hAnsi="Times New Roman" w:cs="Times New Roman"/>
-          <w:i/>
-          <w:sz w:val="24"/>
-          <w:szCs w:val="24"/>
-        </w:rPr>
-        <w:t xml:space="preserve"> Psychology</w:t>
+        <w:t>Metacognition and Learning</w:t>
       </w:r>
       <w:r>
         <w:rPr>
@@ -1226,7 +1204,7 @@
 </file>
 
 <file path=word/styles.xml><?xml version="1.0" encoding="utf-8"?>
-<w:styles xmlns:mc="http://schemas.openxmlformats.org/markup-compatibility/2006" xmlns:r="http://schemas.openxmlformats.org/officeDocument/2006/relationships" xmlns:w="http://schemas.openxmlformats.org/wordprocessingml/2006/main" xmlns:w14="http://schemas.microsoft.com/office/word/2010/wordml" xmlns:w15="http://schemas.microsoft.com/office/word/2012/wordml" xmlns:w16cex="http://schemas.microsoft.com/office/word/2018/wordml/cex" xmlns:w16cid="http://schemas.microsoft.com/office/word/2016/wordml/cid" xmlns:w16="http://schemas.microsoft.com/office/word/2018/wordml" xmlns:w16se="http://schemas.microsoft.com/office/word/2015/wordml/symex" mc:Ignorable="w14 w15 w16se w16cid w16 w16cex">
+<w:styles xmlns:mc="http://schemas.openxmlformats.org/markup-compatibility/2006" xmlns:r="http://schemas.openxmlformats.org/officeDocument/2006/relationships" xmlns:w="http://schemas.openxmlformats.org/wordprocessingml/2006/main" xmlns:w14="http://schemas.microsoft.com/office/word/2010/wordml" xmlns:w15="http://schemas.microsoft.com/office/word/2012/wordml" xmlns:w16cex="http://schemas.microsoft.com/office/word/2018/wordml/cex" xmlns:w16cid="http://schemas.microsoft.com/office/word/2016/wordml/cid" xmlns:w16="http://schemas.microsoft.com/office/word/2018/wordml" xmlns:w16sdtdh="http://schemas.microsoft.com/office/word/2020/wordml/sdtdatahash" xmlns:w16se="http://schemas.microsoft.com/office/word/2015/wordml/symex" mc:Ignorable="w14 w15 w16se w16cid w16 w16cex w16sdtdh">
   <w:docDefaults>
     <w:rPrDefault>
       <w:rPr>

</xml_diff>